<commit_message>
MOOD metrics xls and docx files
</commit_message>
<xml_diff>
--- a/Phase 1/Sprint4/Ricardo Pereira 57912/metrics_set_element4.docx
+++ b/Phase 1/Sprint4/Ricardo Pereira 57912/metrics_set_element4.docx
@@ -23,6 +23,27 @@
           <w:szCs w:val="32"/>
         </w:rPr>
         <w:br/>
+      </w:r>
+    </w:p>
+    <w:p>
+      <w:pPr>
+        <w:pStyle w:val="Normal"/>
+        <w:bidi w:val="0"/>
+        <w:jc w:val="left"/>
+        <w:rPr/>
+      </w:pPr>
+      <w:r>
+        <w:rPr>
+          <w:sz w:val="24"/>
+          <w:szCs w:val="24"/>
+        </w:rPr>
+        <w:t>This metrics are used to measure the quality of some characteristics of OO(object oriented) programs, and this are: AHF, AIF, CF, MHF, MIF and PF.</w:t>
+      </w:r>
+      <w:r>
+        <w:rPr>
+          <w:sz w:val="32"/>
+          <w:szCs w:val="32"/>
+        </w:rPr>
         <w:br/>
       </w:r>
       <w:r>
@@ -30,12 +51,12 @@
           <wp:anchor behindDoc="0" distT="0" distB="0" distL="0" distR="0" simplePos="0" locked="0" layoutInCell="0" allowOverlap="1" relativeHeight="2">
             <wp:simplePos x="0" y="0"/>
             <wp:positionH relativeFrom="column">
-              <wp:posOffset>98425</wp:posOffset>
+              <wp:posOffset>136525</wp:posOffset>
             </wp:positionH>
             <wp:positionV relativeFrom="paragraph">
-              <wp:posOffset>542290</wp:posOffset>
+              <wp:posOffset>509270</wp:posOffset>
             </wp:positionV>
-            <wp:extent cx="6023610" cy="547370"/>
+            <wp:extent cx="6076950" cy="810260"/>
             <wp:effectExtent l="0" t="0" r="0" b="0"/>
             <wp:wrapSquare wrapText="largest"/>
             <wp:docPr id="1" name="Image1" descr=""/>
@@ -60,7 +81,7 @@
                   <pic:spPr bwMode="auto">
                     <a:xfrm>
                       <a:off x="0" y="0"/>
-                      <a:ext cx="6023610" cy="547370"/>
+                      <a:ext cx="6076950" cy="810260"/>
                     </a:xfrm>
                     <a:prstGeom prst="rect">
                       <a:avLst/>
@@ -114,7 +135,35 @@
           <w:sz w:val="24"/>
           <w:szCs w:val="24"/>
         </w:rPr>
-        <w:t>All attributes should be hidden, only being accessed by the corresponding class methods (should be 100%). In these case it is 78.34%.</w:t>
+        <w:t>All attributes should be hidden, only being accessed by the corresponding class methods (should be 100%). In these case it is 7</w:t>
+      </w:r>
+      <w:r>
+        <w:rPr>
+          <w:sz w:val="24"/>
+          <w:szCs w:val="24"/>
+        </w:rPr>
+        <w:t>5</w:t>
+      </w:r>
+      <w:r>
+        <w:rPr>
+          <w:sz w:val="24"/>
+          <w:szCs w:val="24"/>
+        </w:rPr>
+        <w:t>.</w:t>
+      </w:r>
+      <w:r>
+        <w:rPr>
+          <w:sz w:val="24"/>
+          <w:szCs w:val="24"/>
+        </w:rPr>
+        <w:t>71</w:t>
+      </w:r>
+      <w:r>
+        <w:rPr>
+          <w:sz w:val="24"/>
+          <w:szCs w:val="24"/>
+        </w:rPr>
+        <w:t>%.</w:t>
       </w:r>
     </w:p>
     <w:p>
@@ -133,42 +182,28 @@
           <w:b/>
           <w:bCs/>
         </w:rPr>
-        <w:t>AIF(</w:t>
-      </w:r>
-      <w:r>
-        <w:rPr>
-          <w:b/>
-          <w:bCs/>
-        </w:rPr>
-        <w:t>Attribute Inheritance Factor</w:t>
-      </w:r>
-      <w:r>
-        <w:rPr>
-          <w:b/>
-          <w:bCs/>
-        </w:rPr>
-        <w:t>)</w:t>
-      </w:r>
-      <w:r>
-        <w:rPr>
-          <w:b w:val="false"/>
-          <w:bCs w:val="false"/>
-        </w:rPr>
-        <w:t xml:space="preserve">: </w:t>
-      </w:r>
-      <w:r>
-        <w:rPr>
-          <w:b w:val="false"/>
-          <w:bCs w:val="false"/>
-        </w:rPr>
-        <w:t xml:space="preserve">Should be used but not too extensively. </w:t>
-      </w:r>
-      <w:r>
-        <w:rPr>
-          <w:b w:val="false"/>
-          <w:bCs w:val="false"/>
-        </w:rPr>
-        <w:t>Sum of the inherited attributes divided by the sum of defined attributes and  inherited attributes. In this case it was 0.00%.</w:t>
+        <w:t>AIF(Attribute Inheritance Factor)</w:t>
+      </w:r>
+      <w:r>
+        <w:rPr>
+          <w:b w:val="false"/>
+          <w:bCs w:val="false"/>
+        </w:rPr>
+        <w:t xml:space="preserve">: Should be used but not too extensively. Sum of the inherited attributes divided by the sum of defined attributes and  inherited attributes. In this case it was </w:t>
+      </w:r>
+      <w:r>
+        <w:rPr>
+          <w:b w:val="false"/>
+          <w:bCs w:val="false"/>
+        </w:rPr>
+        <w:t>25.66</w:t>
+      </w:r>
+      <w:r>
+        <w:rPr>
+          <w:b w:val="false"/>
+          <w:bCs w:val="false"/>
+        </w:rPr>
+        <w:t>%.</w:t>
       </w:r>
     </w:p>
     <w:p>
@@ -198,14 +233,21 @@
           <w:b w:val="false"/>
           <w:bCs w:val="false"/>
         </w:rPr>
-        <w:t xml:space="preserve">: </w:t>
-      </w:r>
-      <w:r>
-        <w:rPr>
-          <w:b w:val="false"/>
-          <w:bCs w:val="false"/>
-        </w:rPr>
-        <w:t>Measure of coupling between classes. It is desirable that the classes communicate with as few other classes as possible, so the lower the better. In this project it was 0.01%.</w:t>
+        <w:t>: Measure of coupling between classes. It is desirable that the classes communicate with as few other classes as possible, so the lower the better. In this project it was 0.</w:t>
+      </w:r>
+      <w:r>
+        <w:rPr>
+          <w:b w:val="false"/>
+          <w:bCs w:val="false"/>
+        </w:rPr>
+        <w:t>98</w:t>
+      </w:r>
+      <w:r>
+        <w:rPr>
+          <w:b w:val="false"/>
+          <w:bCs w:val="false"/>
+        </w:rPr>
+        <w:t>%.</w:t>
       </w:r>
     </w:p>
     <w:p>
@@ -244,61 +286,25 @@
           <w:sz w:val="24"/>
           <w:szCs w:val="24"/>
         </w:rPr>
-        <w:t xml:space="preserve">All </w:t>
-      </w:r>
-      <w:r>
-        <w:rPr>
-          <w:b w:val="false"/>
-          <w:bCs w:val="false"/>
-          <w:sz w:val="24"/>
-          <w:szCs w:val="24"/>
-        </w:rPr>
-        <w:t>methods</w:t>
-      </w:r>
-      <w:r>
-        <w:rPr>
-          <w:b w:val="false"/>
-          <w:bCs w:val="false"/>
-          <w:sz w:val="24"/>
-          <w:szCs w:val="24"/>
-        </w:rPr>
-        <w:t xml:space="preserve"> should be hidden, only being accessed by the corresponding clas</w:t>
-      </w:r>
-      <w:r>
-        <w:rPr>
-          <w:b w:val="false"/>
-          <w:bCs w:val="false"/>
-          <w:sz w:val="24"/>
-          <w:szCs w:val="24"/>
-        </w:rPr>
-        <w:t>ses</w:t>
-      </w:r>
-      <w:r>
-        <w:rPr>
-          <w:b w:val="false"/>
-          <w:bCs w:val="false"/>
-          <w:sz w:val="24"/>
-          <w:szCs w:val="24"/>
-        </w:rPr>
-        <w:t xml:space="preserve">(should be 100%). In these case it is </w:t>
-      </w:r>
-      <w:r>
-        <w:rPr>
-          <w:b w:val="false"/>
-          <w:bCs w:val="false"/>
-          <w:sz w:val="24"/>
-          <w:szCs w:val="24"/>
-        </w:rPr>
-        <w:t>37.01%</w:t>
-      </w:r>
-      <w:r>
-        <w:rPr>
-          <w:b w:val="false"/>
-          <w:bCs w:val="false"/>
-          <w:sz w:val="24"/>
-          <w:szCs w:val="24"/>
-        </w:rPr>
-        <w:t>.</w:t>
+        <w:t xml:space="preserve">All methods should be hidden, only being accessed by the corresponding classes(should be 100%). In these case it is </w:t>
+      </w:r>
+      <w:r>
+        <w:rPr>
+          <w:b w:val="false"/>
+          <w:bCs w:val="false"/>
+          <w:sz w:val="24"/>
+          <w:szCs w:val="24"/>
+        </w:rPr>
+        <w:t>27.21</w:t>
+      </w:r>
+      <w:r>
+        <w:rPr>
+          <w:b w:val="false"/>
+          <w:bCs w:val="false"/>
+          <w:sz w:val="24"/>
+          <w:szCs w:val="24"/>
+        </w:rPr>
+        <w:t>%.</w:t>
       </w:r>
     </w:p>
     <w:p>
@@ -323,106 +329,34 @@
           <w:sz w:val="24"/>
           <w:szCs w:val="24"/>
         </w:rPr>
-        <w:t>M</w:t>
-      </w:r>
-      <w:r>
-        <w:rPr>
-          <w:b/>
-          <w:bCs/>
-          <w:sz w:val="24"/>
-          <w:szCs w:val="24"/>
-        </w:rPr>
-        <w:t>IF(</w:t>
-      </w:r>
-      <w:r>
-        <w:rPr>
-          <w:b/>
-          <w:bCs/>
-          <w:sz w:val="24"/>
-          <w:szCs w:val="24"/>
-        </w:rPr>
-        <w:t>Method Inheritance Factor</w:t>
-      </w:r>
-      <w:r>
-        <w:rPr>
-          <w:b/>
-          <w:bCs/>
-          <w:sz w:val="24"/>
-          <w:szCs w:val="24"/>
-        </w:rPr>
-        <w:t>)</w:t>
-      </w:r>
-      <w:r>
-        <w:rPr>
-          <w:b w:val="false"/>
-          <w:bCs w:val="false"/>
-          <w:sz w:val="24"/>
-          <w:szCs w:val="24"/>
-        </w:rPr>
-        <w:t xml:space="preserve">: Should be used but not too extensively. </w:t>
-      </w:r>
-      <w:r>
-        <w:rPr>
-          <w:b w:val="false"/>
-          <w:bCs w:val="false"/>
-          <w:sz w:val="24"/>
-          <w:szCs w:val="24"/>
-        </w:rPr>
-        <w:t xml:space="preserve">Sum of the inherited </w:t>
-      </w:r>
-      <w:r>
-        <w:rPr>
-          <w:b w:val="false"/>
-          <w:bCs w:val="false"/>
-          <w:sz w:val="24"/>
-          <w:szCs w:val="24"/>
-        </w:rPr>
-        <w:t>methods</w:t>
-      </w:r>
-      <w:r>
-        <w:rPr>
-          <w:b w:val="false"/>
-          <w:bCs w:val="false"/>
-          <w:sz w:val="24"/>
-          <w:szCs w:val="24"/>
-        </w:rPr>
-        <w:t xml:space="preserve"> divided by the sum of defined </w:t>
-      </w:r>
-      <w:r>
-        <w:rPr>
-          <w:b w:val="false"/>
-          <w:bCs w:val="false"/>
-          <w:sz w:val="24"/>
-          <w:szCs w:val="24"/>
-        </w:rPr>
-        <w:t>methods</w:t>
-      </w:r>
-      <w:r>
-        <w:rPr>
-          <w:b w:val="false"/>
-          <w:bCs w:val="false"/>
-          <w:sz w:val="24"/>
-          <w:szCs w:val="24"/>
-        </w:rPr>
-        <w:t xml:space="preserve"> and  inherited </w:t>
-      </w:r>
-      <w:r>
-        <w:rPr>
-          <w:b w:val="false"/>
-          <w:bCs w:val="false"/>
-          <w:sz w:val="24"/>
-          <w:szCs w:val="24"/>
-        </w:rPr>
-        <w:t>methods</w:t>
-      </w:r>
-      <w:r>
-        <w:rPr>
-          <w:b w:val="false"/>
-          <w:bCs w:val="false"/>
-          <w:sz w:val="24"/>
-          <w:szCs w:val="24"/>
-        </w:rPr>
-        <w:t>. In this case it was 0.00%.</w:t>
+        <w:t>MIF(Method Inheritance Factor)</w:t>
+      </w:r>
+      <w:r>
+        <w:rPr>
+          <w:b w:val="false"/>
+          <w:bCs w:val="false"/>
+          <w:sz w:val="24"/>
+          <w:szCs w:val="24"/>
+        </w:rPr>
+        <w:t xml:space="preserve">: Should be used but not too extensively. Sum of the inherited methods divided by the sum of defined methods and  inherited methods. In this case it was </w:t>
+      </w:r>
+      <w:r>
+        <w:rPr>
+          <w:b w:val="false"/>
+          <w:bCs w:val="false"/>
+          <w:sz w:val="24"/>
+          <w:szCs w:val="24"/>
+        </w:rPr>
+        <w:t>23.03</w:t>
+      </w:r>
+      <w:r>
+        <w:rPr>
+          <w:b w:val="false"/>
+          <w:bCs w:val="false"/>
+          <w:sz w:val="24"/>
+          <w:szCs w:val="24"/>
+        </w:rPr>
+        <w:t>%.</w:t>
       </w:r>
     </w:p>
     <w:p>
@@ -447,43 +381,34 @@
           <w:sz w:val="24"/>
           <w:szCs w:val="24"/>
         </w:rPr>
-        <w:t>P</w:t>
-      </w:r>
-      <w:r>
-        <w:rPr>
-          <w:b/>
-          <w:bCs/>
-          <w:sz w:val="24"/>
-          <w:szCs w:val="24"/>
-        </w:rPr>
-        <w:t>F(</w:t>
-      </w:r>
-      <w:r>
-        <w:rPr>
-          <w:b/>
-          <w:bCs/>
-          <w:sz w:val="24"/>
-          <w:szCs w:val="24"/>
-        </w:rPr>
-        <w:t>Polymorphism Factor</w:t>
-      </w:r>
-      <w:r>
-        <w:rPr>
-          <w:b/>
-          <w:bCs/>
-          <w:sz w:val="24"/>
-          <w:szCs w:val="24"/>
-        </w:rPr>
-        <w:t>)</w:t>
-      </w:r>
-      <w:r>
-        <w:rPr>
-          <w:b w:val="false"/>
-          <w:bCs w:val="false"/>
-          <w:sz w:val="24"/>
-          <w:szCs w:val="24"/>
-        </w:rPr>
-        <w:t>: Represents the number of possible different polymorphic situations. Should be used but not too extensively. In this project it was 283.33%.</w:t>
+        <w:t>PF(Polymorphism Factor)</w:t>
+      </w:r>
+      <w:r>
+        <w:rPr>
+          <w:b w:val="false"/>
+          <w:bCs w:val="false"/>
+          <w:sz w:val="24"/>
+          <w:szCs w:val="24"/>
+        </w:rPr>
+        <w:t xml:space="preserve">: Represents the number of possible different polymorphic situations. Should be used but not too extensively. In this project it was </w:t>
+      </w:r>
+      <w:r>
+        <w:rPr>
+          <w:b w:val="false"/>
+          <w:bCs w:val="false"/>
+          <w:sz w:val="24"/>
+          <w:szCs w:val="24"/>
+        </w:rPr>
+        <w:t>49</w:t>
+      </w:r>
+      <w:r>
+        <w:rPr>
+          <w:b w:val="false"/>
+          <w:bCs w:val="false"/>
+          <w:sz w:val="24"/>
+          <w:szCs w:val="24"/>
+        </w:rPr>
+        <w:t>.33%.</w:t>
       </w:r>
     </w:p>
     <w:sectPr>
@@ -493,6 +418,7 @@
       <w:pgNumType w:fmt="decimal"/>
       <w:formProt w:val="false"/>
       <w:textDirection w:val="lrTb"/>
+      <w:docGrid w:type="default" w:linePitch="100" w:charSpace="0"/>
     </w:sectPr>
   </w:body>
 </w:document>
@@ -779,7 +705,6 @@
     </w:rPrDefault>
     <w:pPrDefault>
       <w:pPr>
-        <w:widowControl/>
         <w:suppressAutoHyphens w:val="true"/>
       </w:pPr>
     </w:pPrDefault>
@@ -789,7 +714,10 @@
     <w:qFormat/>
     <w:pPr>
       <w:widowControl/>
+      <w:suppressAutoHyphens w:val="true"/>
       <w:bidi w:val="0"/>
+      <w:spacing w:before="0" w:after="0"/>
+      <w:jc w:val="left"/>
     </w:pPr>
     <w:rPr>
       <w:rFonts w:ascii="Liberation Serif" w:hAnsi="Liberation Serif" w:eastAsia="Noto Serif CJK SC" w:cs="FreeSans"/>

</xml_diff>

<commit_message>
updated the metrics doc
</commit_message>
<xml_diff>
--- a/Phase 1/Sprint4/Ricardo Pereira 57912/metrics_set_element4.docx
+++ b/Phase 1/Sprint4/Ricardo Pereira 57912/metrics_set_element4.docx
@@ -2,6 +2,583 @@
 <file path=word/document.xml><?xml version="1.0" encoding="utf-8"?>
 <w:document xmlns:o="urn:schemas-microsoft-com:office:office" xmlns:r="http://schemas.openxmlformats.org/officeDocument/2006/relationships" xmlns:v="urn:schemas-microsoft-com:vml" xmlns:w="http://schemas.openxmlformats.org/wordprocessingml/2006/main" xmlns:w10="urn:schemas-microsoft-com:office:word" xmlns:wp="http://schemas.openxmlformats.org/drawingml/2006/wordprocessingDrawing" xmlns:wps="http://schemas.microsoft.com/office/word/2010/wordprocessingShape" xmlns:wpg="http://schemas.microsoft.com/office/word/2010/wordprocessingGroup" xmlns:mc="http://schemas.openxmlformats.org/markup-compatibility/2006" xmlns:wp14="http://schemas.microsoft.com/office/word/2010/wordprocessingDrawing" xmlns:w14="http://schemas.microsoft.com/office/word/2010/wordml" mc:Ignorable="w14 wp14">
   <w:body>
+    <w:p>
+      <w:pPr>
+        <w:pStyle w:val="Normal"/>
+        <w:bidi w:val="0"/>
+        <w:jc w:val="center"/>
+        <w:rPr>
+          <w:sz w:val="40"/>
+          <w:szCs w:val="40"/>
+        </w:rPr>
+      </w:pPr>
+      <w:r>
+        <w:rPr>
+          <w:sz w:val="40"/>
+          <w:szCs w:val="40"/>
+        </w:rPr>
+      </w:r>
+    </w:p>
+    <w:p>
+      <w:pPr>
+        <w:pStyle w:val="Normal"/>
+        <w:bidi w:val="0"/>
+        <w:jc w:val="center"/>
+        <w:rPr>
+          <w:sz w:val="40"/>
+          <w:szCs w:val="40"/>
+        </w:rPr>
+      </w:pPr>
+      <w:r>
+        <w:rPr>
+          <w:sz w:val="40"/>
+          <w:szCs w:val="40"/>
+        </w:rPr>
+      </w:r>
+    </w:p>
+    <w:p>
+      <w:pPr>
+        <w:pStyle w:val="Normal"/>
+        <w:bidi w:val="0"/>
+        <w:jc w:val="center"/>
+        <w:rPr>
+          <w:sz w:val="40"/>
+          <w:szCs w:val="40"/>
+        </w:rPr>
+      </w:pPr>
+      <w:r>
+        <w:rPr>
+          <w:sz w:val="40"/>
+          <w:szCs w:val="40"/>
+        </w:rPr>
+      </w:r>
+    </w:p>
+    <w:p>
+      <w:pPr>
+        <w:pStyle w:val="Normal"/>
+        <w:bidi w:val="0"/>
+        <w:jc w:val="center"/>
+        <w:rPr>
+          <w:sz w:val="40"/>
+          <w:szCs w:val="40"/>
+        </w:rPr>
+      </w:pPr>
+      <w:r>
+        <w:rPr>
+          <w:sz w:val="40"/>
+          <w:szCs w:val="40"/>
+        </w:rPr>
+        <w:t>MOOD</w:t>
+      </w:r>
+      <w:r>
+        <w:rPr>
+          <w:sz w:val="40"/>
+          <w:szCs w:val="40"/>
+        </w:rPr>
+        <w:t xml:space="preserve"> Metrics</w:t>
+      </w:r>
+    </w:p>
+    <w:p>
+      <w:pPr>
+        <w:pStyle w:val="Normal"/>
+        <w:bidi w:val="0"/>
+        <w:jc w:val="center"/>
+        <w:rPr>
+          <w:sz w:val="40"/>
+          <w:szCs w:val="40"/>
+        </w:rPr>
+      </w:pPr>
+      <w:r>
+        <w:rPr>
+          <w:sz w:val="40"/>
+          <w:szCs w:val="40"/>
+        </w:rPr>
+      </w:r>
+    </w:p>
+    <w:p>
+      <w:pPr>
+        <w:pStyle w:val="Normal"/>
+        <w:bidi w:val="0"/>
+        <w:jc w:val="center"/>
+        <w:rPr>
+          <w:sz w:val="40"/>
+          <w:szCs w:val="40"/>
+        </w:rPr>
+      </w:pPr>
+      <w:r>
+        <w:rPr>
+          <w:sz w:val="40"/>
+          <w:szCs w:val="40"/>
+        </w:rPr>
+        <w:drawing>
+          <wp:anchor behindDoc="0" distT="0" distB="0" distL="0" distR="0" simplePos="0" locked="0" layoutInCell="0" allowOverlap="1" relativeHeight="5">
+            <wp:simplePos x="0" y="0"/>
+            <wp:positionH relativeFrom="column">
+              <wp:align>center</wp:align>
+            </wp:positionH>
+            <wp:positionV relativeFrom="paragraph">
+              <wp:posOffset>635</wp:posOffset>
+            </wp:positionV>
+            <wp:extent cx="3725545" cy="2418715"/>
+            <wp:effectExtent l="0" t="0" r="0" b="0"/>
+            <wp:wrapSquare wrapText="largest"/>
+            <wp:docPr id="1" name="Image4" descr=""/>
+            <wp:cNvGraphicFramePr>
+              <a:graphicFrameLocks xmlns:a="http://schemas.openxmlformats.org/drawingml/2006/main" noChangeAspect="1"/>
+            </wp:cNvGraphicFramePr>
+            <a:graphic xmlns:a="http://schemas.openxmlformats.org/drawingml/2006/main">
+              <a:graphicData uri="http://schemas.openxmlformats.org/drawingml/2006/picture">
+                <pic:pic xmlns:pic="http://schemas.openxmlformats.org/drawingml/2006/picture">
+                  <pic:nvPicPr>
+                    <pic:cNvPr id="1" name="Image4" descr=""/>
+                    <pic:cNvPicPr>
+                      <a:picLocks noChangeAspect="1" noChangeArrowheads="1"/>
+                    </pic:cNvPicPr>
+                  </pic:nvPicPr>
+                  <pic:blipFill>
+                    <a:blip r:embed="rId2"/>
+                    <a:srcRect l="-72" t="-110" r="-72" b="-110"/>
+                    <a:stretch>
+                      <a:fillRect/>
+                    </a:stretch>
+                  </pic:blipFill>
+                  <pic:spPr bwMode="auto">
+                    <a:xfrm>
+                      <a:off x="0" y="0"/>
+                      <a:ext cx="3725545" cy="2418715"/>
+                    </a:xfrm>
+                    <a:prstGeom prst="rect">
+                      <a:avLst/>
+                    </a:prstGeom>
+                  </pic:spPr>
+                </pic:pic>
+              </a:graphicData>
+            </a:graphic>
+          </wp:anchor>
+        </w:drawing>
+      </w:r>
+    </w:p>
+    <w:p>
+      <w:pPr>
+        <w:pStyle w:val="Normal"/>
+        <w:bidi w:val="0"/>
+        <w:jc w:val="center"/>
+        <w:rPr>
+          <w:sz w:val="40"/>
+          <w:szCs w:val="40"/>
+        </w:rPr>
+      </w:pPr>
+      <w:r>
+        <w:rPr>
+          <w:sz w:val="40"/>
+          <w:szCs w:val="40"/>
+        </w:rPr>
+      </w:r>
+    </w:p>
+    <w:p>
+      <w:pPr>
+        <w:pStyle w:val="Normal"/>
+        <w:bidi w:val="0"/>
+        <w:jc w:val="center"/>
+        <w:rPr>
+          <w:sz w:val="40"/>
+          <w:szCs w:val="40"/>
+        </w:rPr>
+      </w:pPr>
+      <w:r>
+        <w:rPr>
+          <w:sz w:val="40"/>
+          <w:szCs w:val="40"/>
+        </w:rPr>
+      </w:r>
+    </w:p>
+    <w:p>
+      <w:pPr>
+        <w:pStyle w:val="Normal"/>
+        <w:bidi w:val="0"/>
+        <w:jc w:val="center"/>
+        <w:rPr>
+          <w:sz w:val="40"/>
+          <w:szCs w:val="40"/>
+        </w:rPr>
+      </w:pPr>
+      <w:r>
+        <w:rPr>
+          <w:sz w:val="40"/>
+          <w:szCs w:val="40"/>
+        </w:rPr>
+      </w:r>
+    </w:p>
+    <w:p>
+      <w:pPr>
+        <w:pStyle w:val="Normal"/>
+        <w:bidi w:val="0"/>
+        <w:jc w:val="center"/>
+        <w:rPr>
+          <w:sz w:val="40"/>
+          <w:szCs w:val="40"/>
+        </w:rPr>
+      </w:pPr>
+      <w:r>
+        <w:rPr>
+          <w:sz w:val="40"/>
+          <w:szCs w:val="40"/>
+        </w:rPr>
+      </w:r>
+    </w:p>
+    <w:p>
+      <w:pPr>
+        <w:pStyle w:val="Normal"/>
+        <w:bidi w:val="0"/>
+        <w:jc w:val="center"/>
+        <w:rPr>
+          <w:sz w:val="40"/>
+          <w:szCs w:val="40"/>
+        </w:rPr>
+      </w:pPr>
+      <w:r>
+        <w:rPr>
+          <w:sz w:val="40"/>
+          <w:szCs w:val="40"/>
+        </w:rPr>
+      </w:r>
+    </w:p>
+    <w:p>
+      <w:pPr>
+        <w:pStyle w:val="Normal"/>
+        <w:bidi w:val="0"/>
+        <w:jc w:val="center"/>
+        <w:rPr/>
+      </w:pPr>
+      <w:r>
+        <w:rPr/>
+      </w:r>
+    </w:p>
+    <w:p>
+      <w:pPr>
+        <w:pStyle w:val="Normal"/>
+        <w:bidi w:val="0"/>
+        <w:jc w:val="center"/>
+        <w:rPr/>
+      </w:pPr>
+      <w:r>
+        <w:rPr/>
+      </w:r>
+    </w:p>
+    <w:p>
+      <w:pPr>
+        <w:pStyle w:val="Normal"/>
+        <w:bidi w:val="0"/>
+        <w:jc w:val="center"/>
+        <w:rPr/>
+      </w:pPr>
+      <w:r>
+        <w:rPr/>
+      </w:r>
+    </w:p>
+    <w:p>
+      <w:pPr>
+        <w:pStyle w:val="Normal"/>
+        <w:bidi w:val="0"/>
+        <w:jc w:val="center"/>
+        <w:rPr/>
+      </w:pPr>
+      <w:r>
+        <w:rPr/>
+      </w:r>
+    </w:p>
+    <w:p>
+      <w:pPr>
+        <w:pStyle w:val="Normal"/>
+        <w:bidi w:val="0"/>
+        <w:jc w:val="center"/>
+        <w:rPr/>
+      </w:pPr>
+      <w:r>
+        <w:rPr/>
+      </w:r>
+    </w:p>
+    <w:p>
+      <w:pPr>
+        <w:pStyle w:val="Normal"/>
+        <w:bidi w:val="0"/>
+        <w:jc w:val="center"/>
+        <w:rPr/>
+      </w:pPr>
+      <w:r>
+        <w:rPr/>
+      </w:r>
+    </w:p>
+    <w:p>
+      <w:pPr>
+        <w:pStyle w:val="Normal"/>
+        <w:bidi w:val="0"/>
+        <w:jc w:val="center"/>
+        <w:rPr/>
+      </w:pPr>
+      <w:r>
+        <w:rPr/>
+      </w:r>
+    </w:p>
+    <w:p>
+      <w:pPr>
+        <w:pStyle w:val="Normal"/>
+        <w:bidi w:val="0"/>
+        <w:jc w:val="center"/>
+        <w:rPr/>
+      </w:pPr>
+      <w:r>
+        <w:rPr/>
+      </w:r>
+    </w:p>
+    <w:p>
+      <w:pPr>
+        <w:pStyle w:val="Normal"/>
+        <w:bidi w:val="0"/>
+        <w:jc w:val="center"/>
+        <w:rPr/>
+      </w:pPr>
+      <w:r>
+        <w:rPr/>
+      </w:r>
+    </w:p>
+    <w:p>
+      <w:pPr>
+        <w:pStyle w:val="Normal"/>
+        <w:bidi w:val="0"/>
+        <w:jc w:val="center"/>
+        <w:rPr/>
+      </w:pPr>
+      <w:r>
+        <w:rPr/>
+      </w:r>
+    </w:p>
+    <w:p>
+      <w:pPr>
+        <w:pStyle w:val="Normal"/>
+        <w:bidi w:val="0"/>
+        <w:jc w:val="center"/>
+        <w:rPr/>
+      </w:pPr>
+      <w:r>
+        <w:rPr/>
+      </w:r>
+    </w:p>
+    <w:p>
+      <w:pPr>
+        <w:pStyle w:val="Normal"/>
+        <w:bidi w:val="0"/>
+        <w:jc w:val="center"/>
+        <w:rPr/>
+      </w:pPr>
+      <w:r>
+        <w:rPr/>
+      </w:r>
+    </w:p>
+    <w:p>
+      <w:pPr>
+        <w:pStyle w:val="Normal"/>
+        <w:bidi w:val="0"/>
+        <w:jc w:val="center"/>
+        <w:rPr/>
+      </w:pPr>
+      <w:r>
+        <w:rPr/>
+      </w:r>
+    </w:p>
+    <w:p>
+      <w:pPr>
+        <w:pStyle w:val="Normal"/>
+        <w:bidi w:val="0"/>
+        <w:jc w:val="center"/>
+        <w:rPr/>
+      </w:pPr>
+      <w:r>
+        <w:rPr/>
+        <w:t>Ricardo Pereira 57912</w:t>
+      </w:r>
+    </w:p>
+    <w:p>
+      <w:pPr>
+        <w:pStyle w:val="Normal"/>
+        <w:bidi w:val="0"/>
+        <w:jc w:val="center"/>
+        <w:rPr/>
+      </w:pPr>
+      <w:r>
+        <w:rPr/>
+      </w:r>
+    </w:p>
+    <w:p>
+      <w:pPr>
+        <w:pStyle w:val="Normal"/>
+        <w:bidi w:val="0"/>
+        <w:jc w:val="center"/>
+        <w:rPr/>
+      </w:pPr>
+      <w:r>
+        <w:rPr/>
+      </w:r>
+    </w:p>
+    <w:p>
+      <w:pPr>
+        <w:pStyle w:val="Normal"/>
+        <w:bidi w:val="0"/>
+        <w:jc w:val="left"/>
+        <w:rPr/>
+      </w:pPr>
+      <w:r>
+        <w:rPr/>
+      </w:r>
+    </w:p>
+    <w:p>
+      <w:pPr>
+        <w:pStyle w:val="Normal"/>
+        <w:bidi w:val="0"/>
+        <w:jc w:val="left"/>
+        <w:rPr/>
+      </w:pPr>
+      <w:r>
+        <w:rPr/>
+      </w:r>
+    </w:p>
+    <w:p>
+      <w:pPr>
+        <w:pStyle w:val="Normal"/>
+        <w:bidi w:val="0"/>
+        <w:jc w:val="left"/>
+        <w:rPr/>
+      </w:pPr>
+      <w:r>
+        <w:rPr/>
+      </w:r>
+    </w:p>
+    <w:p>
+      <w:pPr>
+        <w:pStyle w:val="Normal"/>
+        <w:bidi w:val="0"/>
+        <w:jc w:val="left"/>
+        <w:rPr/>
+      </w:pPr>
+      <w:r>
+        <w:rPr/>
+      </w:r>
+    </w:p>
+    <w:p>
+      <w:pPr>
+        <w:pStyle w:val="Normal"/>
+        <w:bidi w:val="0"/>
+        <w:jc w:val="left"/>
+        <w:rPr/>
+      </w:pPr>
+      <w:r>
+        <w:rPr/>
+      </w:r>
+    </w:p>
+    <w:p>
+      <w:pPr>
+        <w:pStyle w:val="Normal"/>
+        <w:bidi w:val="0"/>
+        <w:jc w:val="left"/>
+        <w:rPr/>
+      </w:pPr>
+      <w:r>
+        <w:rPr/>
+      </w:r>
+    </w:p>
+    <w:p>
+      <w:pPr>
+        <w:pStyle w:val="Normal"/>
+        <w:bidi w:val="0"/>
+        <w:jc w:val="left"/>
+        <w:rPr/>
+      </w:pPr>
+      <w:r>
+        <w:rPr/>
+      </w:r>
+    </w:p>
+    <w:p>
+      <w:pPr>
+        <w:pStyle w:val="Normal"/>
+        <w:bidi w:val="0"/>
+        <w:jc w:val="left"/>
+        <w:rPr/>
+      </w:pPr>
+      <w:r>
+        <w:rPr/>
+      </w:r>
+    </w:p>
+    <w:p>
+      <w:pPr>
+        <w:pStyle w:val="Normal"/>
+        <w:bidi w:val="0"/>
+        <w:jc w:val="left"/>
+        <w:rPr/>
+      </w:pPr>
+      <w:r>
+        <w:rPr/>
+      </w:r>
+    </w:p>
+    <w:p>
+      <w:pPr>
+        <w:pStyle w:val="Normal"/>
+        <w:bidi w:val="0"/>
+        <w:jc w:val="left"/>
+        <w:rPr>
+          <w:sz w:val="32"/>
+          <w:szCs w:val="32"/>
+          <w:u w:val="single"/>
+        </w:rPr>
+      </w:pPr>
+      <w:r>
+        <w:rPr/>
+      </w:r>
+    </w:p>
+    <w:p>
+      <w:pPr>
+        <w:pStyle w:val="Normal"/>
+        <w:bidi w:val="0"/>
+        <w:jc w:val="left"/>
+        <w:rPr>
+          <w:sz w:val="32"/>
+          <w:szCs w:val="32"/>
+          <w:u w:val="single"/>
+        </w:rPr>
+      </w:pPr>
+      <w:r>
+        <w:rPr/>
+      </w:r>
+    </w:p>
+    <w:p>
+      <w:pPr>
+        <w:pStyle w:val="Normal"/>
+        <w:bidi w:val="0"/>
+        <w:jc w:val="center"/>
+        <w:rPr>
+          <w:sz w:val="32"/>
+          <w:szCs w:val="32"/>
+          <w:u w:val="single"/>
+        </w:rPr>
+      </w:pPr>
+      <w:r>
+        <w:rPr/>
+      </w:r>
+    </w:p>
+    <w:p>
+      <w:pPr>
+        <w:pStyle w:val="Normal"/>
+        <w:bidi w:val="0"/>
+        <w:jc w:val="center"/>
+        <w:rPr>
+          <w:sz w:val="32"/>
+          <w:szCs w:val="32"/>
+          <w:u w:val="single"/>
+        </w:rPr>
+      </w:pPr>
+      <w:r>
+        <w:rPr/>
+      </w:r>
+    </w:p>
     <w:p>
       <w:pPr>
         <w:pStyle w:val="Normal"/>
@@ -59,7 +636,7 @@
             <wp:extent cx="6076950" cy="810260"/>
             <wp:effectExtent l="0" t="0" r="0" b="0"/>
             <wp:wrapSquare wrapText="largest"/>
-            <wp:docPr id="1" name="Image1" descr=""/>
+            <wp:docPr id="2" name="Image1" descr=""/>
             <wp:cNvGraphicFramePr>
               <a:graphicFrameLocks xmlns:a="http://schemas.openxmlformats.org/drawingml/2006/main" noChangeAspect="1"/>
             </wp:cNvGraphicFramePr>
@@ -67,13 +644,13 @@
               <a:graphicData uri="http://schemas.openxmlformats.org/drawingml/2006/picture">
                 <pic:pic xmlns:pic="http://schemas.openxmlformats.org/drawingml/2006/picture">
                   <pic:nvPicPr>
-                    <pic:cNvPr id="1" name="Image1" descr=""/>
+                    <pic:cNvPr id="2" name="Image1" descr=""/>
                     <pic:cNvPicPr>
                       <a:picLocks noChangeAspect="1" noChangeArrowheads="1"/>
                     </pic:cNvPicPr>
                   </pic:nvPicPr>
                   <pic:blipFill>
-                    <a:blip r:embed="rId2"/>
+                    <a:blip r:embed="rId3"/>
                     <a:stretch>
                       <a:fillRect/>
                     </a:stretch>
@@ -135,35 +712,21 @@
           <w:sz w:val="24"/>
           <w:szCs w:val="24"/>
         </w:rPr>
-        <w:t>All attributes should be hidden, only being accessed by the corresponding class methods (should be 100%). In these case it is 7</w:t>
-      </w:r>
-      <w:r>
-        <w:rPr>
-          <w:sz w:val="24"/>
-          <w:szCs w:val="24"/>
-        </w:rPr>
-        <w:t>5</w:t>
-      </w:r>
-      <w:r>
-        <w:rPr>
-          <w:sz w:val="24"/>
-          <w:szCs w:val="24"/>
-        </w:rPr>
-        <w:t>.</w:t>
-      </w:r>
-      <w:r>
-        <w:rPr>
-          <w:sz w:val="24"/>
-          <w:szCs w:val="24"/>
-        </w:rPr>
-        <w:t>71</w:t>
-      </w:r>
-      <w:r>
-        <w:rPr>
-          <w:sz w:val="24"/>
-          <w:szCs w:val="24"/>
-        </w:rPr>
-        <w:t>%.</w:t>
+        <w:t xml:space="preserve">All attributes should be hidden, only being accessed by the corresponding class methods. </w:t>
+      </w:r>
+      <w:r>
+        <w:rPr>
+          <w:sz w:val="24"/>
+          <w:szCs w:val="24"/>
+        </w:rPr>
+        <w:t>Sum of all hidden attributes (in all classes) divided by the sum of visible attributes and hidden attributes(in all classes). S</w:t>
+      </w:r>
+      <w:r>
+        <w:rPr>
+          <w:sz w:val="24"/>
+          <w:szCs w:val="24"/>
+        </w:rPr>
+        <w:t>hould be 100%. In these case it is 75.71%.</w:t>
       </w:r>
     </w:p>
     <w:p>
@@ -189,21 +752,7 @@
           <w:b w:val="false"/>
           <w:bCs w:val="false"/>
         </w:rPr>
-        <w:t xml:space="preserve">: Should be used but not too extensively. Sum of the inherited attributes divided by the sum of defined attributes and  inherited attributes. In this case it was </w:t>
-      </w:r>
-      <w:r>
-        <w:rPr>
-          <w:b w:val="false"/>
-          <w:bCs w:val="false"/>
-        </w:rPr>
-        <w:t>25.66</w:t>
-      </w:r>
-      <w:r>
-        <w:rPr>
-          <w:b w:val="false"/>
-          <w:bCs w:val="false"/>
-        </w:rPr>
-        <w:t>%.</w:t>
+        <w:t>: Should be used but not too extensively. Sum of the inherited attributes divided by the sum of defined attributes and  inherited attributes. In this case it was 25.66%.</w:t>
       </w:r>
     </w:p>
     <w:p>
@@ -233,21 +782,248 @@
           <w:b w:val="false"/>
           <w:bCs w:val="false"/>
         </w:rPr>
-        <w:t>: Measure of coupling between classes. It is desirable that the classes communicate with as few other classes as possible, so the lower the better. In this project it was 0.</w:t>
-      </w:r>
-      <w:r>
-        <w:rPr>
-          <w:b w:val="false"/>
-          <w:bCs w:val="false"/>
-        </w:rPr>
-        <w:t>98</w:t>
-      </w:r>
-      <w:r>
-        <w:rPr>
-          <w:b w:val="false"/>
-          <w:bCs w:val="false"/>
-        </w:rPr>
-        <w:t>%.</w:t>
+        <w:t>: Measure of coupling between classes. It is desirable that the classes communicate with as few other classes as possible, so the lower the better. In this project it was 0.98%.</w:t>
+      </w:r>
+    </w:p>
+    <w:p>
+      <w:pPr>
+        <w:pStyle w:val="Normal"/>
+        <w:bidi w:val="0"/>
+        <w:jc w:val="left"/>
+        <w:rPr>
+          <w:b/>
+          <w:b/>
+          <w:bCs/>
+        </w:rPr>
+      </w:pPr>
+      <w:r>
+        <w:rPr/>
+      </w:r>
+    </w:p>
+    <w:p>
+      <w:pPr>
+        <w:pStyle w:val="Normal"/>
+        <w:bidi w:val="0"/>
+        <w:jc w:val="left"/>
+        <w:rPr>
+          <w:b/>
+          <w:b/>
+          <w:bCs/>
+        </w:rPr>
+      </w:pPr>
+      <w:r>
+        <w:rPr>
+          <w:b/>
+          <w:bCs/>
+        </w:rPr>
+        <w:drawing>
+          <wp:anchor behindDoc="0" distT="0" distB="0" distL="0" distR="0" simplePos="0" locked="0" layoutInCell="0" allowOverlap="1" relativeHeight="3">
+            <wp:simplePos x="0" y="0"/>
+            <wp:positionH relativeFrom="column">
+              <wp:posOffset>2220595</wp:posOffset>
+            </wp:positionH>
+            <wp:positionV relativeFrom="paragraph">
+              <wp:posOffset>635</wp:posOffset>
+            </wp:positionV>
+            <wp:extent cx="2500630" cy="716915"/>
+            <wp:effectExtent l="0" t="0" r="0" b="0"/>
+            <wp:wrapSquare wrapText="largest"/>
+            <wp:docPr id="3" name="Image2" descr=""/>
+            <wp:cNvGraphicFramePr>
+              <a:graphicFrameLocks xmlns:a="http://schemas.openxmlformats.org/drawingml/2006/main" noChangeAspect="1"/>
+            </wp:cNvGraphicFramePr>
+            <a:graphic xmlns:a="http://schemas.openxmlformats.org/drawingml/2006/main">
+              <a:graphicData uri="http://schemas.openxmlformats.org/drawingml/2006/picture">
+                <pic:pic xmlns:pic="http://schemas.openxmlformats.org/drawingml/2006/picture">
+                  <pic:nvPicPr>
+                    <pic:cNvPr id="3" name="Image2" descr=""/>
+                    <pic:cNvPicPr>
+                      <a:picLocks noChangeAspect="1" noChangeArrowheads="1"/>
+                    </pic:cNvPicPr>
+                  </pic:nvPicPr>
+                  <pic:blipFill>
+                    <a:blip r:embed="rId4"/>
+                    <a:stretch>
+                      <a:fillRect/>
+                    </a:stretch>
+                  </pic:blipFill>
+                  <pic:spPr bwMode="auto">
+                    <a:xfrm>
+                      <a:off x="0" y="0"/>
+                      <a:ext cx="2500630" cy="716915"/>
+                    </a:xfrm>
+                    <a:prstGeom prst="rect">
+                      <a:avLst/>
+                    </a:prstGeom>
+                  </pic:spPr>
+                </pic:pic>
+              </a:graphicData>
+            </a:graphic>
+          </wp:anchor>
+        </w:drawing>
+      </w:r>
+      <w:r>
+        <w:rPr>
+          <w:b/>
+          <w:bCs/>
+        </w:rPr>
+        <w:tab/>
+      </w:r>
+    </w:p>
+    <w:p>
+      <w:pPr>
+        <w:pStyle w:val="Normal"/>
+        <w:numPr>
+          <w:ilvl w:val="0"/>
+          <w:numId w:val="0"/>
+        </w:numPr>
+        <w:bidi w:val="0"/>
+        <w:ind w:left="720" w:hanging="0"/>
+        <w:jc w:val="left"/>
+        <w:rPr>
+          <w:b/>
+          <w:b/>
+          <w:bCs/>
+        </w:rPr>
+      </w:pPr>
+      <w:r>
+        <w:rPr/>
+      </w:r>
+    </w:p>
+    <w:p>
+      <w:pPr>
+        <w:pStyle w:val="Normal"/>
+        <w:numPr>
+          <w:ilvl w:val="0"/>
+          <w:numId w:val="0"/>
+        </w:numPr>
+        <w:bidi w:val="0"/>
+        <w:ind w:left="720" w:hanging="0"/>
+        <w:jc w:val="left"/>
+        <w:rPr>
+          <w:b/>
+          <w:b/>
+          <w:bCs/>
+        </w:rPr>
+      </w:pPr>
+      <w:r>
+        <w:rPr/>
+      </w:r>
+    </w:p>
+    <w:p>
+      <w:pPr>
+        <w:pStyle w:val="Normal"/>
+        <w:bidi w:val="0"/>
+        <w:jc w:val="left"/>
+        <w:rPr>
+          <w:b/>
+          <w:b/>
+          <w:bCs/>
+        </w:rPr>
+      </w:pPr>
+      <w:r>
+        <w:rPr/>
+      </w:r>
+    </w:p>
+    <w:p>
+      <w:pPr>
+        <w:pStyle w:val="Normal"/>
+        <w:bidi w:val="0"/>
+        <w:jc w:val="left"/>
+        <w:rPr>
+          <w:b/>
+          <w:b/>
+          <w:bCs/>
+        </w:rPr>
+      </w:pPr>
+      <w:r>
+        <w:rPr/>
+      </w:r>
+    </w:p>
+    <w:p>
+      <w:pPr>
+        <w:pStyle w:val="Normal"/>
+        <w:bidi w:val="0"/>
+        <w:jc w:val="left"/>
+        <w:rPr>
+          <w:b/>
+          <w:b/>
+          <w:bCs/>
+        </w:rPr>
+      </w:pPr>
+      <w:r>
+        <w:rPr>
+          <w:b/>
+          <w:bCs/>
+        </w:rPr>
+        <w:tab/>
+      </w:r>
+      <w:r>
+        <w:rPr>
+          <w:b w:val="false"/>
+          <w:bCs w:val="false"/>
+        </w:rPr>
+        <w:t xml:space="preserve">TC </w:t>
+      </w:r>
+      <w:r>
+        <w:rPr>
+          <w:b w:val="false"/>
+          <w:bCs w:val="false"/>
+        </w:rPr>
+        <w:t>=</w:t>
+      </w:r>
+      <w:r>
+        <w:rPr>
+          <w:b w:val="false"/>
+          <w:bCs w:val="false"/>
+        </w:rPr>
+        <w:t xml:space="preserve"> Total number of Classes. </w:t>
+      </w:r>
+    </w:p>
+    <w:p>
+      <w:pPr>
+        <w:pStyle w:val="Normal"/>
+        <w:bidi w:val="0"/>
+        <w:jc w:val="left"/>
+        <w:rPr>
+          <w:b/>
+          <w:b/>
+          <w:bCs/>
+        </w:rPr>
+      </w:pPr>
+      <w:r>
+        <w:rPr>
+          <w:b w:val="false"/>
+          <w:bCs w:val="false"/>
+        </w:rPr>
+        <w:tab/>
+      </w:r>
+      <w:r>
+        <w:rPr>
+          <w:b w:val="false"/>
+          <w:bCs w:val="false"/>
+        </w:rPr>
+        <w:t>is_client(Cc, Cs) = if((Cc =&gt; Cs) and (Cc != Cs)) return 1 else return 0</w:t>
+      </w:r>
+    </w:p>
+    <w:p>
+      <w:pPr>
+        <w:pStyle w:val="Normal"/>
+        <w:numPr>
+          <w:ilvl w:val="0"/>
+          <w:numId w:val="0"/>
+        </w:numPr>
+        <w:bidi w:val="0"/>
+        <w:ind w:left="720" w:hanging="0"/>
+        <w:jc w:val="left"/>
+        <w:rPr>
+          <w:b/>
+          <w:b/>
+          <w:bCs/>
+        </w:rPr>
+      </w:pPr>
+      <w:r>
+        <w:rPr/>
       </w:r>
     </w:p>
     <w:p>
@@ -286,25 +1062,25 @@
           <w:sz w:val="24"/>
           <w:szCs w:val="24"/>
         </w:rPr>
-        <w:t xml:space="preserve">All methods should be hidden, only being accessed by the corresponding classes(should be 100%). In these case it is </w:t>
-      </w:r>
-      <w:r>
-        <w:rPr>
-          <w:b w:val="false"/>
-          <w:bCs w:val="false"/>
-          <w:sz w:val="24"/>
-          <w:szCs w:val="24"/>
-        </w:rPr>
-        <w:t>27.21</w:t>
-      </w:r>
-      <w:r>
-        <w:rPr>
-          <w:b w:val="false"/>
-          <w:bCs w:val="false"/>
-          <w:sz w:val="24"/>
-          <w:szCs w:val="24"/>
-        </w:rPr>
-        <w:t>%.</w:t>
+        <w:t xml:space="preserve">All methods should be hidden, only being accessed by the corresponding classes. </w:t>
+      </w:r>
+      <w:r>
+        <w:rPr>
+          <w:b w:val="false"/>
+          <w:bCs w:val="false"/>
+          <w:sz w:val="24"/>
+          <w:szCs w:val="24"/>
+        </w:rPr>
+        <w:t>Sum of all hidden methods (in all classes) divided by the sum of visible methods and hidden methods(in all classes)</w:t>
+      </w:r>
+      <w:r>
+        <w:rPr>
+          <w:b w:val="false"/>
+          <w:bCs w:val="false"/>
+          <w:sz w:val="24"/>
+          <w:szCs w:val="24"/>
+        </w:rPr>
+        <w:t>(should be 100%). In these case it is 27.21%.</w:t>
       </w:r>
     </w:p>
     <w:p>
@@ -338,25 +1114,7 @@
           <w:sz w:val="24"/>
           <w:szCs w:val="24"/>
         </w:rPr>
-        <w:t xml:space="preserve">: Should be used but not too extensively. Sum of the inherited methods divided by the sum of defined methods and  inherited methods. In this case it was </w:t>
-      </w:r>
-      <w:r>
-        <w:rPr>
-          <w:b w:val="false"/>
-          <w:bCs w:val="false"/>
-          <w:sz w:val="24"/>
-          <w:szCs w:val="24"/>
-        </w:rPr>
-        <w:t>23.03</w:t>
-      </w:r>
-      <w:r>
-        <w:rPr>
-          <w:b w:val="false"/>
-          <w:bCs w:val="false"/>
-          <w:sz w:val="24"/>
-          <w:szCs w:val="24"/>
-        </w:rPr>
-        <w:t>%.</w:t>
+        <w:t>: Should be used but not too extensively. Sum of the inherited methods divided by the sum of defined methods and  inherited methods. In this case it was 23.03%.</w:t>
       </w:r>
     </w:p>
     <w:p>
@@ -390,25 +1148,405 @@
           <w:sz w:val="24"/>
           <w:szCs w:val="24"/>
         </w:rPr>
-        <w:t xml:space="preserve">: Represents the number of possible different polymorphic situations. Should be used but not too extensively. In this project it was </w:t>
-      </w:r>
-      <w:r>
-        <w:rPr>
-          <w:b w:val="false"/>
-          <w:bCs w:val="false"/>
-          <w:sz w:val="24"/>
-          <w:szCs w:val="24"/>
-        </w:rPr>
-        <w:t>49</w:t>
-      </w:r>
-      <w:r>
-        <w:rPr>
-          <w:b w:val="false"/>
-          <w:bCs w:val="false"/>
-          <w:sz w:val="24"/>
-          <w:szCs w:val="24"/>
-        </w:rPr>
-        <w:t>.33%.</w:t>
+        <w:t xml:space="preserve">: Represents the number of possible different polymorphic situations. Should be used but </w:t>
+      </w:r>
+      <w:r>
+        <w:drawing>
+          <wp:anchor behindDoc="0" distT="0" distB="0" distL="0" distR="0" simplePos="0" locked="0" layoutInCell="0" allowOverlap="1" relativeHeight="4">
+            <wp:simplePos x="0" y="0"/>
+            <wp:positionH relativeFrom="column">
+              <wp:posOffset>2319020</wp:posOffset>
+            </wp:positionH>
+            <wp:positionV relativeFrom="paragraph">
+              <wp:posOffset>487680</wp:posOffset>
+            </wp:positionV>
+            <wp:extent cx="2380615" cy="609600"/>
+            <wp:effectExtent l="0" t="0" r="0" b="0"/>
+            <wp:wrapSquare wrapText="largest"/>
+            <wp:docPr id="4" name="Image3" descr=""/>
+            <wp:cNvGraphicFramePr>
+              <a:graphicFrameLocks xmlns:a="http://schemas.openxmlformats.org/drawingml/2006/main" noChangeAspect="1"/>
+            </wp:cNvGraphicFramePr>
+            <a:graphic xmlns:a="http://schemas.openxmlformats.org/drawingml/2006/main">
+              <a:graphicData uri="http://schemas.openxmlformats.org/drawingml/2006/picture">
+                <pic:pic xmlns:pic="http://schemas.openxmlformats.org/drawingml/2006/picture">
+                  <pic:nvPicPr>
+                    <pic:cNvPr id="4" name="Image3" descr=""/>
+                    <pic:cNvPicPr>
+                      <a:picLocks noChangeAspect="1" noChangeArrowheads="1"/>
+                    </pic:cNvPicPr>
+                  </pic:nvPicPr>
+                  <pic:blipFill>
+                    <a:blip r:embed="rId5"/>
+                    <a:stretch>
+                      <a:fillRect/>
+                    </a:stretch>
+                  </pic:blipFill>
+                  <pic:spPr bwMode="auto">
+                    <a:xfrm>
+                      <a:off x="0" y="0"/>
+                      <a:ext cx="2380615" cy="609600"/>
+                    </a:xfrm>
+                    <a:prstGeom prst="rect">
+                      <a:avLst/>
+                    </a:prstGeom>
+                  </pic:spPr>
+                </pic:pic>
+              </a:graphicData>
+            </a:graphic>
+          </wp:anchor>
+        </w:drawing>
+      </w:r>
+      <w:r>
+        <w:rPr>
+          <w:b w:val="false"/>
+          <w:bCs w:val="false"/>
+          <w:sz w:val="24"/>
+          <w:szCs w:val="24"/>
+        </w:rPr>
+        <w:t>not too extensively. In this project it was 49.33%.</w:t>
+      </w:r>
+    </w:p>
+    <w:p>
+      <w:pPr>
+        <w:pStyle w:val="Normal"/>
+        <w:bidi w:val="0"/>
+        <w:jc w:val="left"/>
+        <w:rPr>
+          <w:b/>
+          <w:b/>
+          <w:bCs/>
+        </w:rPr>
+      </w:pPr>
+      <w:r>
+        <w:rPr/>
+      </w:r>
+    </w:p>
+    <w:p>
+      <w:pPr>
+        <w:pStyle w:val="Normal"/>
+        <w:bidi w:val="0"/>
+        <w:jc w:val="left"/>
+        <w:rPr>
+          <w:b/>
+          <w:b/>
+          <w:bCs/>
+        </w:rPr>
+      </w:pPr>
+      <w:r>
+        <w:rPr/>
+      </w:r>
+    </w:p>
+    <w:p>
+      <w:pPr>
+        <w:pStyle w:val="Normal"/>
+        <w:bidi w:val="0"/>
+        <w:jc w:val="left"/>
+        <w:rPr>
+          <w:b/>
+          <w:b/>
+          <w:bCs/>
+        </w:rPr>
+      </w:pPr>
+      <w:r>
+        <w:rPr/>
+      </w:r>
+    </w:p>
+    <w:p>
+      <w:pPr>
+        <w:pStyle w:val="Normal"/>
+        <w:bidi w:val="0"/>
+        <w:jc w:val="left"/>
+        <w:rPr>
+          <w:b/>
+          <w:b/>
+          <w:bCs/>
+        </w:rPr>
+      </w:pPr>
+      <w:r>
+        <w:rPr/>
+      </w:r>
+    </w:p>
+    <w:p>
+      <w:pPr>
+        <w:pStyle w:val="Normal"/>
+        <w:bidi w:val="0"/>
+        <w:jc w:val="left"/>
+        <w:rPr>
+          <w:b/>
+          <w:b/>
+          <w:bCs/>
+        </w:rPr>
+      </w:pPr>
+      <w:r>
+        <w:rPr/>
+      </w:r>
+    </w:p>
+    <w:p>
+      <w:pPr>
+        <w:pStyle w:val="Normal"/>
+        <w:bidi w:val="0"/>
+        <w:jc w:val="left"/>
+        <w:rPr>
+          <w:b/>
+          <w:b/>
+          <w:bCs/>
+        </w:rPr>
+      </w:pPr>
+      <w:r>
+        <w:rPr>
+          <w:b w:val="false"/>
+          <w:bCs w:val="false"/>
+          <w:sz w:val="24"/>
+          <w:szCs w:val="24"/>
+        </w:rPr>
+        <w:tab/>
+        <w:t xml:space="preserve">Mo </w:t>
+      </w:r>
+      <w:r>
+        <w:rPr>
+          <w:b w:val="false"/>
+          <w:bCs w:val="false"/>
+          <w:sz w:val="24"/>
+          <w:szCs w:val="24"/>
+        </w:rPr>
+        <w:t>=</w:t>
+      </w:r>
+      <w:r>
+        <w:rPr>
+          <w:b w:val="false"/>
+          <w:bCs w:val="false"/>
+          <w:sz w:val="24"/>
+          <w:szCs w:val="24"/>
+        </w:rPr>
+        <w:t xml:space="preserve"> </w:t>
+      </w:r>
+      <w:r>
+        <w:rPr>
+          <w:b w:val="false"/>
+          <w:bCs w:val="false"/>
+          <w:sz w:val="24"/>
+          <w:szCs w:val="24"/>
+        </w:rPr>
+        <w:t>m</w:t>
+      </w:r>
+      <w:r>
+        <w:rPr>
+          <w:b w:val="false"/>
+          <w:bCs w:val="false"/>
+          <w:sz w:val="24"/>
+          <w:szCs w:val="24"/>
+        </w:rPr>
+        <w:t xml:space="preserve">ethods </w:t>
+      </w:r>
+      <w:r>
+        <w:rPr>
+          <w:b w:val="false"/>
+          <w:bCs w:val="false"/>
+          <w:sz w:val="24"/>
+          <w:szCs w:val="24"/>
+        </w:rPr>
+        <w:t>that override other methods</w:t>
+      </w:r>
+    </w:p>
+    <w:p>
+      <w:pPr>
+        <w:pStyle w:val="Normal"/>
+        <w:bidi w:val="0"/>
+        <w:jc w:val="left"/>
+        <w:rPr>
+          <w:b/>
+          <w:b/>
+          <w:bCs/>
+        </w:rPr>
+      </w:pPr>
+      <w:r>
+        <w:rPr>
+          <w:b w:val="false"/>
+          <w:bCs w:val="false"/>
+          <w:sz w:val="24"/>
+          <w:szCs w:val="24"/>
+        </w:rPr>
+        <w:t xml:space="preserve"> </w:t>
+      </w:r>
+      <w:r>
+        <w:rPr>
+          <w:b w:val="false"/>
+          <w:bCs w:val="false"/>
+          <w:sz w:val="24"/>
+          <w:szCs w:val="24"/>
+        </w:rPr>
+        <w:tab/>
+        <w:t xml:space="preserve">Mn </w:t>
+      </w:r>
+      <w:r>
+        <w:rPr>
+          <w:b w:val="false"/>
+          <w:bCs w:val="false"/>
+          <w:sz w:val="24"/>
+          <w:szCs w:val="24"/>
+        </w:rPr>
+        <w:t>=</w:t>
+      </w:r>
+      <w:r>
+        <w:rPr>
+          <w:b w:val="false"/>
+          <w:bCs w:val="false"/>
+          <w:sz w:val="24"/>
+          <w:szCs w:val="24"/>
+        </w:rPr>
+        <w:t xml:space="preserve"> new </w:t>
+      </w:r>
+      <w:r>
+        <w:rPr>
+          <w:b w:val="false"/>
+          <w:bCs w:val="false"/>
+          <w:sz w:val="24"/>
+          <w:szCs w:val="24"/>
+        </w:rPr>
+        <w:t>m</w:t>
+      </w:r>
+      <w:r>
+        <w:rPr>
+          <w:b w:val="false"/>
+          <w:bCs w:val="false"/>
+          <w:sz w:val="24"/>
+          <w:szCs w:val="24"/>
+        </w:rPr>
+        <w:t xml:space="preserve">ethods </w:t>
+      </w:r>
+    </w:p>
+    <w:p>
+      <w:pPr>
+        <w:pStyle w:val="Normal"/>
+        <w:bidi w:val="0"/>
+        <w:jc w:val="left"/>
+        <w:rPr>
+          <w:b/>
+          <w:b/>
+          <w:bCs/>
+        </w:rPr>
+      </w:pPr>
+      <w:r>
+        <w:rPr>
+          <w:b w:val="false"/>
+          <w:bCs w:val="false"/>
+          <w:sz w:val="24"/>
+          <w:szCs w:val="24"/>
+        </w:rPr>
+        <w:tab/>
+        <w:t xml:space="preserve">DC </w:t>
+      </w:r>
+      <w:r>
+        <w:rPr>
+          <w:b w:val="false"/>
+          <w:bCs w:val="false"/>
+          <w:sz w:val="24"/>
+          <w:szCs w:val="24"/>
+        </w:rPr>
+        <w:t>=</w:t>
+      </w:r>
+      <w:r>
+        <w:rPr>
+          <w:b w:val="false"/>
+          <w:bCs w:val="false"/>
+          <w:sz w:val="24"/>
+          <w:szCs w:val="24"/>
+        </w:rPr>
+        <w:t xml:space="preserve"> </w:t>
+      </w:r>
+      <w:r>
+        <w:rPr>
+          <w:b w:val="false"/>
+          <w:bCs w:val="false"/>
+          <w:sz w:val="24"/>
+          <w:szCs w:val="24"/>
+        </w:rPr>
+        <w:t>classes that derivate from another class</w:t>
+      </w:r>
+    </w:p>
+    <w:p>
+      <w:pPr>
+        <w:pStyle w:val="Normal"/>
+        <w:bidi w:val="0"/>
+        <w:jc w:val="left"/>
+        <w:rPr>
+          <w:b/>
+          <w:b/>
+          <w:bCs/>
+        </w:rPr>
+      </w:pPr>
+      <w:r>
+        <w:rPr>
+          <w:b w:val="false"/>
+          <w:bCs w:val="false"/>
+          <w:sz w:val="24"/>
+          <w:szCs w:val="24"/>
+        </w:rPr>
+        <w:tab/>
+      </w:r>
+      <w:r>
+        <w:rPr>
+          <w:b w:val="false"/>
+          <w:bCs w:val="false"/>
+          <w:sz w:val="24"/>
+          <w:szCs w:val="24"/>
+        </w:rPr>
+        <w:t xml:space="preserve">TC </w:t>
+      </w:r>
+      <w:r>
+        <w:rPr>
+          <w:b w:val="false"/>
+          <w:bCs w:val="false"/>
+          <w:sz w:val="24"/>
+          <w:szCs w:val="24"/>
+        </w:rPr>
+        <w:t>=</w:t>
+      </w:r>
+      <w:r>
+        <w:rPr>
+          <w:b w:val="false"/>
+          <w:bCs w:val="false"/>
+          <w:sz w:val="24"/>
+          <w:szCs w:val="24"/>
+        </w:rPr>
+        <w:t xml:space="preserve"> </w:t>
+      </w:r>
+      <w:r>
+        <w:rPr>
+          <w:b w:val="false"/>
+          <w:bCs w:val="false"/>
+          <w:sz w:val="24"/>
+          <w:szCs w:val="24"/>
+        </w:rPr>
+        <w:t>t</w:t>
+      </w:r>
+      <w:r>
+        <w:rPr>
+          <w:b w:val="false"/>
+          <w:bCs w:val="false"/>
+          <w:sz w:val="24"/>
+          <w:szCs w:val="24"/>
+        </w:rPr>
+        <w:t xml:space="preserve">otal number of </w:t>
+      </w:r>
+      <w:r>
+        <w:rPr>
+          <w:b w:val="false"/>
+          <w:bCs w:val="false"/>
+          <w:sz w:val="24"/>
+          <w:szCs w:val="24"/>
+        </w:rPr>
+        <w:t>c</w:t>
+      </w:r>
+      <w:r>
+        <w:rPr>
+          <w:b w:val="false"/>
+          <w:bCs w:val="false"/>
+          <w:sz w:val="24"/>
+          <w:szCs w:val="24"/>
+        </w:rPr>
+        <w:t>lasses</w:t>
       </w:r>
     </w:p>
     <w:sectPr>

</xml_diff>

<commit_message>
mood metrics doc and xls files
</commit_message>
<xml_diff>
--- a/Phase 1/Sprint4/Ricardo Pereira 57912/metrics_set_element4.docx
+++ b/Phase 1/Sprint4/Ricardo Pereira 57912/metrics_set_element4.docx
@@ -734,6 +734,45 @@
         <w:pStyle w:val="Normal"/>
         <w:numPr>
           <w:ilvl w:val="0"/>
+          <w:numId w:val="0"/>
+        </w:numPr>
+        <w:bidi w:val="0"/>
+        <w:ind w:left="720" w:hanging="0"/>
+        <w:jc w:val="left"/>
+        <w:rPr>
+          <w:sz w:val="24"/>
+          <w:szCs w:val="24"/>
+        </w:rPr>
+      </w:pPr>
+      <w:r>
+        <w:rPr/>
+      </w:r>
+    </w:p>
+    <w:p>
+      <w:pPr>
+        <w:pStyle w:val="Normal"/>
+        <w:numPr>
+          <w:ilvl w:val="0"/>
+          <w:numId w:val="0"/>
+        </w:numPr>
+        <w:bidi w:val="0"/>
+        <w:ind w:left="720" w:hanging="0"/>
+        <w:jc w:val="left"/>
+        <w:rPr/>
+      </w:pPr>
+      <w:r>
+        <w:rPr>
+          <w:sz w:val="24"/>
+          <w:szCs w:val="24"/>
+        </w:rPr>
+        <w:t>Importance: Low(1)</w:t>
+      </w:r>
+    </w:p>
+    <w:p>
+      <w:pPr>
+        <w:pStyle w:val="Normal"/>
+        <w:numPr>
+          <w:ilvl w:val="0"/>
           <w:numId w:val="1"/>
         </w:numPr>
         <w:bidi w:val="0"/>
@@ -753,6 +792,46 @@
           <w:bCs w:val="false"/>
         </w:rPr>
         <w:t>: Should be used but not too extensively. Sum of the inherited attributes divided by the sum of defined attributes and  inherited attributes. In this case it was 25.66%.</w:t>
+      </w:r>
+    </w:p>
+    <w:p>
+      <w:pPr>
+        <w:pStyle w:val="Normal"/>
+        <w:numPr>
+          <w:ilvl w:val="0"/>
+          <w:numId w:val="0"/>
+        </w:numPr>
+        <w:bidi w:val="0"/>
+        <w:ind w:left="720" w:hanging="0"/>
+        <w:jc w:val="left"/>
+        <w:rPr>
+          <w:b w:val="false"/>
+          <w:b w:val="false"/>
+          <w:bCs w:val="false"/>
+        </w:rPr>
+      </w:pPr>
+      <w:r>
+        <w:rPr/>
+      </w:r>
+    </w:p>
+    <w:p>
+      <w:pPr>
+        <w:pStyle w:val="Normal"/>
+        <w:numPr>
+          <w:ilvl w:val="0"/>
+          <w:numId w:val="0"/>
+        </w:numPr>
+        <w:bidi w:val="0"/>
+        <w:ind w:left="720" w:hanging="0"/>
+        <w:jc w:val="left"/>
+        <w:rPr/>
+      </w:pPr>
+      <w:r>
+        <w:rPr>
+          <w:b w:val="false"/>
+          <w:bCs w:val="false"/>
+        </w:rPr>
+        <w:t>Importance: Low(1)</w:t>
       </w:r>
     </w:p>
     <w:p>
@@ -1009,21 +1088,42 @@
     <w:p>
       <w:pPr>
         <w:pStyle w:val="Normal"/>
-        <w:numPr>
-          <w:ilvl w:val="0"/>
-          <w:numId w:val="0"/>
-        </w:numPr>
-        <w:bidi w:val="0"/>
-        <w:ind w:left="720" w:hanging="0"/>
-        <w:jc w:val="left"/>
-        <w:rPr>
-          <w:b/>
-          <w:b/>
-          <w:bCs/>
-        </w:rPr>
-      </w:pPr>
-      <w:r>
-        <w:rPr/>
+        <w:bidi w:val="0"/>
+        <w:jc w:val="left"/>
+        <w:rPr>
+          <w:b/>
+          <w:b/>
+          <w:bCs/>
+        </w:rPr>
+      </w:pPr>
+      <w:r>
+        <w:rPr/>
+      </w:r>
+    </w:p>
+    <w:p>
+      <w:pPr>
+        <w:pStyle w:val="Normal"/>
+        <w:bidi w:val="0"/>
+        <w:jc w:val="left"/>
+        <w:rPr>
+          <w:b/>
+          <w:b/>
+          <w:bCs/>
+        </w:rPr>
+      </w:pPr>
+      <w:r>
+        <w:rPr>
+          <w:b/>
+          <w:bCs/>
+        </w:rPr>
+        <w:tab/>
+      </w:r>
+      <w:r>
+        <w:rPr>
+          <w:b w:val="false"/>
+          <w:bCs w:val="false"/>
+        </w:rPr>
+        <w:t>Importance: High(3)</w:t>
       </w:r>
     </w:p>
     <w:p>
@@ -1086,6 +1186,51 @@
     <w:p>
       <w:pPr>
         <w:pStyle w:val="Normal"/>
+        <w:bidi w:val="0"/>
+        <w:jc w:val="left"/>
+        <w:rPr>
+          <w:b/>
+          <w:b/>
+          <w:bCs/>
+        </w:rPr>
+      </w:pPr>
+      <w:r>
+        <w:rPr/>
+      </w:r>
+    </w:p>
+    <w:p>
+      <w:pPr>
+        <w:pStyle w:val="Normal"/>
+        <w:bidi w:val="0"/>
+        <w:jc w:val="left"/>
+        <w:rPr>
+          <w:b/>
+          <w:b/>
+          <w:bCs/>
+        </w:rPr>
+      </w:pPr>
+      <w:r>
+        <w:rPr>
+          <w:b w:val="false"/>
+          <w:bCs w:val="false"/>
+          <w:sz w:val="24"/>
+          <w:szCs w:val="24"/>
+        </w:rPr>
+        <w:tab/>
+      </w:r>
+      <w:r>
+        <w:rPr>
+          <w:b w:val="false"/>
+          <w:bCs w:val="false"/>
+          <w:sz w:val="24"/>
+          <w:szCs w:val="24"/>
+        </w:rPr>
+        <w:t>Importance: Medium(2)</w:t>
+      </w:r>
+    </w:p>
+    <w:p>
+      <w:pPr>
+        <w:pStyle w:val="Normal"/>
         <w:numPr>
           <w:ilvl w:val="0"/>
           <w:numId w:val="1"/>
@@ -1115,6 +1260,66 @@
           <w:szCs w:val="24"/>
         </w:rPr>
         <w:t>: Should be used but not too extensively. Sum of the inherited methods divided by the sum of defined methods and  inherited methods. In this case it was 23.03%.</w:t>
+      </w:r>
+    </w:p>
+    <w:p>
+      <w:pPr>
+        <w:pStyle w:val="Normal"/>
+        <w:bidi w:val="0"/>
+        <w:jc w:val="left"/>
+        <w:rPr>
+          <w:b/>
+          <w:b/>
+          <w:bCs/>
+        </w:rPr>
+      </w:pPr>
+      <w:r>
+        <w:rPr/>
+      </w:r>
+    </w:p>
+    <w:p>
+      <w:pPr>
+        <w:pStyle w:val="Normal"/>
+        <w:bidi w:val="0"/>
+        <w:jc w:val="left"/>
+        <w:rPr>
+          <w:b/>
+          <w:b/>
+          <w:bCs/>
+        </w:rPr>
+      </w:pPr>
+      <w:r>
+        <w:rPr>
+          <w:b/>
+          <w:bCs/>
+          <w:sz w:val="24"/>
+          <w:szCs w:val="24"/>
+        </w:rPr>
+        <w:tab/>
+      </w:r>
+      <w:r>
+        <w:rPr>
+          <w:b w:val="false"/>
+          <w:bCs w:val="false"/>
+          <w:sz w:val="24"/>
+          <w:szCs w:val="24"/>
+        </w:rPr>
+        <w:t>Importance: Medium(2)</w:t>
+      </w:r>
+    </w:p>
+    <w:p>
+      <w:pPr>
+        <w:pStyle w:val="Normal"/>
+        <w:bidi w:val="0"/>
+        <w:jc w:val="left"/>
+        <w:rPr>
+          <w:b/>
+          <w:b/>
+          <w:bCs/>
+        </w:rPr>
+      </w:pPr>
+      <w:r>
+        <w:rPr/>
       </w:r>
     </w:p>
     <w:p>
@@ -1549,6 +1754,507 @@
         <w:t>lasses</w:t>
       </w:r>
     </w:p>
+    <w:p>
+      <w:pPr>
+        <w:pStyle w:val="Normal"/>
+        <w:bidi w:val="0"/>
+        <w:jc w:val="left"/>
+        <w:rPr>
+          <w:b/>
+          <w:b/>
+          <w:bCs/>
+        </w:rPr>
+      </w:pPr>
+      <w:r>
+        <w:rPr/>
+      </w:r>
+    </w:p>
+    <w:p>
+      <w:pPr>
+        <w:pStyle w:val="Normal"/>
+        <w:bidi w:val="0"/>
+        <w:jc w:val="left"/>
+        <w:rPr>
+          <w:b/>
+          <w:b/>
+          <w:bCs/>
+        </w:rPr>
+      </w:pPr>
+      <w:r>
+        <w:rPr>
+          <w:b w:val="false"/>
+          <w:bCs w:val="false"/>
+          <w:sz w:val="24"/>
+          <w:szCs w:val="24"/>
+        </w:rPr>
+        <w:tab/>
+      </w:r>
+      <w:r>
+        <w:rPr>
+          <w:b w:val="false"/>
+          <w:bCs w:val="false"/>
+          <w:sz w:val="24"/>
+          <w:szCs w:val="24"/>
+        </w:rPr>
+        <w:t>Importance: Medium(2)</w:t>
+      </w:r>
+    </w:p>
+    <w:p>
+      <w:pPr>
+        <w:pStyle w:val="Normal"/>
+        <w:bidi w:val="0"/>
+        <w:jc w:val="left"/>
+        <w:rPr>
+          <w:b/>
+          <w:b/>
+          <w:bCs/>
+        </w:rPr>
+      </w:pPr>
+      <w:r>
+        <w:rPr/>
+      </w:r>
+    </w:p>
+    <w:p>
+      <w:pPr>
+        <w:pStyle w:val="Normal"/>
+        <w:bidi w:val="0"/>
+        <w:jc w:val="left"/>
+        <w:rPr>
+          <w:b/>
+          <w:b/>
+          <w:bCs/>
+        </w:rPr>
+      </w:pPr>
+      <w:r>
+        <w:rPr/>
+      </w:r>
+    </w:p>
+    <w:p>
+      <w:pPr>
+        <w:pStyle w:val="Normal"/>
+        <w:bidi w:val="0"/>
+        <w:jc w:val="left"/>
+        <w:rPr>
+          <w:b/>
+          <w:b/>
+          <w:bCs/>
+        </w:rPr>
+      </w:pPr>
+      <w:r>
+        <w:rPr/>
+      </w:r>
+    </w:p>
+    <w:p>
+      <w:pPr>
+        <w:pStyle w:val="Normal"/>
+        <w:bidi w:val="0"/>
+        <w:jc w:val="left"/>
+        <w:rPr>
+          <w:b/>
+          <w:b/>
+          <w:bCs/>
+        </w:rPr>
+      </w:pPr>
+      <w:r>
+        <w:rPr/>
+      </w:r>
+    </w:p>
+    <w:p>
+      <w:pPr>
+        <w:pStyle w:val="Normal"/>
+        <w:bidi w:val="0"/>
+        <w:jc w:val="left"/>
+        <w:rPr>
+          <w:b/>
+          <w:b/>
+          <w:bCs/>
+          <w:sz w:val="28"/>
+          <w:szCs w:val="28"/>
+        </w:rPr>
+      </w:pPr>
+      <w:r>
+        <w:rPr>
+          <w:b/>
+          <w:bCs/>
+          <w:sz w:val="28"/>
+          <w:szCs w:val="28"/>
+        </w:rPr>
+        <w:t>Factor Evaluation:</w:t>
+      </w:r>
+    </w:p>
+    <w:p>
+      <w:pPr>
+        <w:pStyle w:val="Normal"/>
+        <w:numPr>
+          <w:ilvl w:val="0"/>
+          <w:numId w:val="2"/>
+        </w:numPr>
+        <w:bidi w:val="0"/>
+        <w:jc w:val="left"/>
+        <w:rPr>
+          <w:b/>
+          <w:b/>
+          <w:bCs/>
+          <w:sz w:val="28"/>
+          <w:szCs w:val="28"/>
+        </w:rPr>
+      </w:pPr>
+      <w:r>
+        <w:rPr>
+          <w:b/>
+          <w:bCs/>
+          <w:sz w:val="28"/>
+          <w:szCs w:val="28"/>
+        </w:rPr>
+        <w:t>AHF:</w:t>
+      </w:r>
+      <w:r>
+        <w:rPr>
+          <w:b w:val="false"/>
+          <w:bCs w:val="false"/>
+          <w:sz w:val="28"/>
+          <w:szCs w:val="28"/>
+        </w:rPr>
+        <w:t xml:space="preserve"> 75.71% is a good value.</w:t>
+      </w:r>
+    </w:p>
+    <w:p>
+      <w:pPr>
+        <w:pStyle w:val="Normal"/>
+        <w:numPr>
+          <w:ilvl w:val="0"/>
+          <w:numId w:val="2"/>
+        </w:numPr>
+        <w:bidi w:val="0"/>
+        <w:jc w:val="left"/>
+        <w:rPr>
+          <w:b/>
+          <w:b/>
+          <w:bCs/>
+          <w:sz w:val="28"/>
+          <w:szCs w:val="28"/>
+        </w:rPr>
+      </w:pPr>
+      <w:r>
+        <w:rPr>
+          <w:b/>
+          <w:bCs/>
+          <w:sz w:val="28"/>
+          <w:szCs w:val="28"/>
+        </w:rPr>
+        <w:t>AIF:</w:t>
+      </w:r>
+      <w:r>
+        <w:rPr>
+          <w:b w:val="false"/>
+          <w:bCs w:val="false"/>
+          <w:sz w:val="28"/>
+          <w:szCs w:val="28"/>
+        </w:rPr>
+        <w:t xml:space="preserve"> 25.66% is a really bad value, </w:t>
+      </w:r>
+      <w:r>
+        <w:rPr>
+          <w:b w:val="false"/>
+          <w:bCs w:val="false"/>
+          <w:sz w:val="28"/>
+          <w:szCs w:val="28"/>
+        </w:rPr>
+        <w:t>even with the minimum tolerance the value should be higher, so the project should have a higher attribute inheritance factor, but not too high.</w:t>
+      </w:r>
+    </w:p>
+    <w:p>
+      <w:pPr>
+        <w:pStyle w:val="Normal"/>
+        <w:numPr>
+          <w:ilvl w:val="0"/>
+          <w:numId w:val="2"/>
+        </w:numPr>
+        <w:bidi w:val="0"/>
+        <w:jc w:val="left"/>
+        <w:rPr>
+          <w:b/>
+          <w:b/>
+          <w:bCs/>
+          <w:sz w:val="28"/>
+          <w:szCs w:val="28"/>
+        </w:rPr>
+      </w:pPr>
+      <w:r>
+        <w:rPr>
+          <w:b/>
+          <w:bCs/>
+          <w:sz w:val="28"/>
+          <w:szCs w:val="28"/>
+        </w:rPr>
+        <w:t xml:space="preserve">CF: </w:t>
+      </w:r>
+      <w:r>
+        <w:rPr>
+          <w:b w:val="false"/>
+          <w:bCs w:val="false"/>
+          <w:sz w:val="28"/>
+          <w:szCs w:val="28"/>
+        </w:rPr>
+        <w:t>0.98%</w:t>
+      </w:r>
+      <w:r>
+        <w:rPr>
+          <w:b w:val="false"/>
+          <w:bCs w:val="false"/>
+          <w:sz w:val="28"/>
+          <w:szCs w:val="28"/>
+        </w:rPr>
+        <w:t xml:space="preserve"> is perfect, the lower the better.</w:t>
+      </w:r>
+    </w:p>
+    <w:p>
+      <w:pPr>
+        <w:pStyle w:val="Normal"/>
+        <w:numPr>
+          <w:ilvl w:val="0"/>
+          <w:numId w:val="2"/>
+        </w:numPr>
+        <w:bidi w:val="0"/>
+        <w:jc w:val="left"/>
+        <w:rPr>
+          <w:b/>
+          <w:b/>
+          <w:bCs/>
+          <w:sz w:val="28"/>
+          <w:szCs w:val="28"/>
+        </w:rPr>
+      </w:pPr>
+      <w:r>
+        <w:rPr>
+          <w:b/>
+          <w:bCs/>
+          <w:sz w:val="28"/>
+          <w:szCs w:val="28"/>
+        </w:rPr>
+        <w:t>MHF:</w:t>
+      </w:r>
+      <w:r>
+        <w:rPr>
+          <w:b w:val="false"/>
+          <w:bCs w:val="false"/>
+          <w:sz w:val="28"/>
+          <w:szCs w:val="28"/>
+        </w:rPr>
+        <w:t xml:space="preserve"> This value should be lower, it’s a little </w:t>
+      </w:r>
+      <w:r>
+        <w:rPr>
+          <w:b w:val="false"/>
+          <w:bCs w:val="false"/>
+          <w:sz w:val="28"/>
+          <w:szCs w:val="28"/>
+        </w:rPr>
+        <w:t xml:space="preserve">bit </w:t>
+      </w:r>
+      <w:r>
+        <w:rPr>
+          <w:b w:val="false"/>
+          <w:bCs w:val="false"/>
+          <w:sz w:val="28"/>
+          <w:szCs w:val="28"/>
+        </w:rPr>
+        <w:t>too high. To fix we should hide more methods, to do this we could make some of them private.</w:t>
+      </w:r>
+    </w:p>
+    <w:p>
+      <w:pPr>
+        <w:pStyle w:val="Normal"/>
+        <w:numPr>
+          <w:ilvl w:val="0"/>
+          <w:numId w:val="2"/>
+        </w:numPr>
+        <w:bidi w:val="0"/>
+        <w:jc w:val="left"/>
+        <w:rPr>
+          <w:b/>
+          <w:b/>
+          <w:bCs/>
+          <w:sz w:val="28"/>
+          <w:szCs w:val="28"/>
+        </w:rPr>
+      </w:pPr>
+      <w:r>
+        <w:rPr>
+          <w:b/>
+          <w:bCs/>
+          <w:sz w:val="28"/>
+          <w:szCs w:val="28"/>
+        </w:rPr>
+        <w:t xml:space="preserve">MIF: </w:t>
+      </w:r>
+      <w:r>
+        <w:rPr>
+          <w:b w:val="false"/>
+          <w:bCs w:val="false"/>
+          <w:sz w:val="28"/>
+          <w:szCs w:val="28"/>
+        </w:rPr>
+        <w:t xml:space="preserve">23.03% is a really bad value,  </w:t>
+      </w:r>
+      <w:r>
+        <w:rPr>
+          <w:b w:val="false"/>
+          <w:bCs w:val="false"/>
+          <w:sz w:val="28"/>
+          <w:szCs w:val="28"/>
+        </w:rPr>
+        <w:t xml:space="preserve">even with the minimum tolerance the value should be </w:t>
+      </w:r>
+      <w:r>
+        <w:rPr>
+          <w:b w:val="false"/>
+          <w:bCs w:val="false"/>
+          <w:sz w:val="28"/>
+          <w:szCs w:val="28"/>
+        </w:rPr>
+        <w:t xml:space="preserve">way </w:t>
+      </w:r>
+      <w:r>
+        <w:rPr>
+          <w:b w:val="false"/>
+          <w:bCs w:val="false"/>
+          <w:sz w:val="28"/>
+          <w:szCs w:val="28"/>
+        </w:rPr>
+        <w:t xml:space="preserve">higher, </w:t>
+      </w:r>
+      <w:r>
+        <w:rPr>
+          <w:b w:val="false"/>
+          <w:bCs w:val="false"/>
+          <w:sz w:val="28"/>
+          <w:szCs w:val="28"/>
+        </w:rPr>
+        <w:t>so the project should have a higher method inheritance factor.</w:t>
+      </w:r>
+    </w:p>
+    <w:p>
+      <w:pPr>
+        <w:pStyle w:val="Normal"/>
+        <w:numPr>
+          <w:ilvl w:val="0"/>
+          <w:numId w:val="2"/>
+        </w:numPr>
+        <w:bidi w:val="0"/>
+        <w:jc w:val="left"/>
+        <w:rPr>
+          <w:b/>
+          <w:b/>
+          <w:bCs/>
+          <w:sz w:val="28"/>
+          <w:szCs w:val="28"/>
+        </w:rPr>
+      </w:pPr>
+      <w:r>
+        <w:rPr>
+          <w:b/>
+          <w:bCs/>
+          <w:sz w:val="28"/>
+          <w:szCs w:val="28"/>
+        </w:rPr>
+        <w:t xml:space="preserve">PF: </w:t>
+      </w:r>
+      <w:r>
+        <w:rPr>
+          <w:b w:val="false"/>
+          <w:bCs w:val="false"/>
+          <w:sz w:val="28"/>
+          <w:szCs w:val="28"/>
+        </w:rPr>
+        <w:t>49.33% is a really bad factor, even with the maximum tolerance the value should be lower. To fix this we could create more superclasses and subclasses.</w:t>
+      </w:r>
+    </w:p>
+    <w:p>
+      <w:pPr>
+        <w:pStyle w:val="Normal"/>
+        <w:bidi w:val="0"/>
+        <w:jc w:val="left"/>
+        <w:rPr>
+          <w:sz w:val="28"/>
+          <w:szCs w:val="28"/>
+        </w:rPr>
+      </w:pPr>
+      <w:r>
+        <w:rPr>
+          <w:sz w:val="28"/>
+          <w:szCs w:val="28"/>
+        </w:rPr>
+      </w:r>
+    </w:p>
+    <w:p>
+      <w:pPr>
+        <w:pStyle w:val="Normal"/>
+        <w:bidi w:val="0"/>
+        <w:jc w:val="left"/>
+        <w:rPr>
+          <w:b/>
+          <w:b/>
+          <w:bCs/>
+          <w:sz w:val="28"/>
+          <w:szCs w:val="28"/>
+        </w:rPr>
+      </w:pPr>
+      <w:r>
+        <w:rPr>
+          <w:b/>
+          <w:bCs/>
+          <w:sz w:val="28"/>
+          <w:szCs w:val="28"/>
+        </w:rPr>
+        <w:t>Conclusion:</w:t>
+      </w:r>
+    </w:p>
+    <w:p>
+      <w:pPr>
+        <w:pStyle w:val="Normal"/>
+        <w:bidi w:val="0"/>
+        <w:jc w:val="left"/>
+        <w:rPr>
+          <w:b/>
+          <w:b/>
+          <w:bCs/>
+          <w:sz w:val="28"/>
+          <w:szCs w:val="28"/>
+        </w:rPr>
+      </w:pPr>
+      <w:r>
+        <w:rPr>
+          <w:b/>
+          <w:bCs/>
+          <w:sz w:val="28"/>
+          <w:szCs w:val="28"/>
+        </w:rPr>
+        <w:tab/>
+      </w:r>
+      <w:r>
+        <w:rPr>
+          <w:b w:val="false"/>
+          <w:bCs w:val="false"/>
+          <w:sz w:val="28"/>
+          <w:szCs w:val="28"/>
+        </w:rPr>
+        <w:t xml:space="preserve">We can conclude with the evaluation that we should really fix the AIF, MIF and </w:t>
+        <w:tab/>
+        <w:t xml:space="preserve">PF factors. The MHF factor it’s a little too high but not too overwhelming for </w:t>
+        <w:tab/>
+        <w:t xml:space="preserve">now. </w:t>
+      </w:r>
+      <w:r>
+        <w:rPr>
+          <w:b w:val="false"/>
+          <w:bCs w:val="false"/>
+          <w:sz w:val="28"/>
+          <w:szCs w:val="28"/>
+        </w:rPr>
+        <w:t>The AHF, CF have both good values.</w:t>
+      </w:r>
+    </w:p>
     <w:sectPr>
       <w:type w:val="nextPage"/>
       <w:pgSz w:w="12240" w:h="15840"/>
@@ -1704,6 +2410,143 @@
   <w:abstractNum w:abstractNumId="2">
     <w:lvl w:ilvl="0">
       <w:start w:val="1"/>
+      <w:numFmt w:val="bullet"/>
+      <w:lvlText w:val=""/>
+      <w:lvlJc w:val="left"/>
+      <w:pPr>
+        <w:tabs>
+          <w:tab w:val="num" w:pos="720"/>
+        </w:tabs>
+        <w:ind w:left="720" w:hanging="360"/>
+      </w:pPr>
+      <w:rPr>
+        <w:rFonts w:ascii="Symbol" w:hAnsi="Symbol" w:cs="Symbol" w:hint="default"/>
+      </w:rPr>
+    </w:lvl>
+    <w:lvl w:ilvl="1">
+      <w:start w:val="1"/>
+      <w:numFmt w:val="bullet"/>
+      <w:lvlText w:val="◦"/>
+      <w:lvlJc w:val="left"/>
+      <w:pPr>
+        <w:tabs>
+          <w:tab w:val="num" w:pos="1080"/>
+        </w:tabs>
+        <w:ind w:left="1080" w:hanging="360"/>
+      </w:pPr>
+      <w:rPr>
+        <w:rFonts w:ascii="OpenSymbol" w:hAnsi="OpenSymbol" w:cs="OpenSymbol" w:hint="default"/>
+      </w:rPr>
+    </w:lvl>
+    <w:lvl w:ilvl="2">
+      <w:start w:val="1"/>
+      <w:numFmt w:val="bullet"/>
+      <w:lvlText w:val="▪"/>
+      <w:lvlJc w:val="left"/>
+      <w:pPr>
+        <w:tabs>
+          <w:tab w:val="num" w:pos="1440"/>
+        </w:tabs>
+        <w:ind w:left="1440" w:hanging="360"/>
+      </w:pPr>
+      <w:rPr>
+        <w:rFonts w:ascii="OpenSymbol" w:hAnsi="OpenSymbol" w:cs="OpenSymbol" w:hint="default"/>
+      </w:rPr>
+    </w:lvl>
+    <w:lvl w:ilvl="3">
+      <w:start w:val="1"/>
+      <w:numFmt w:val="bullet"/>
+      <w:lvlText w:val=""/>
+      <w:lvlJc w:val="left"/>
+      <w:pPr>
+        <w:tabs>
+          <w:tab w:val="num" w:pos="1800"/>
+        </w:tabs>
+        <w:ind w:left="1800" w:hanging="360"/>
+      </w:pPr>
+      <w:rPr>
+        <w:rFonts w:ascii="Symbol" w:hAnsi="Symbol" w:cs="Symbol" w:hint="default"/>
+      </w:rPr>
+    </w:lvl>
+    <w:lvl w:ilvl="4">
+      <w:start w:val="1"/>
+      <w:numFmt w:val="bullet"/>
+      <w:lvlText w:val="◦"/>
+      <w:lvlJc w:val="left"/>
+      <w:pPr>
+        <w:tabs>
+          <w:tab w:val="num" w:pos="2160"/>
+        </w:tabs>
+        <w:ind w:left="2160" w:hanging="360"/>
+      </w:pPr>
+      <w:rPr>
+        <w:rFonts w:ascii="OpenSymbol" w:hAnsi="OpenSymbol" w:cs="OpenSymbol" w:hint="default"/>
+      </w:rPr>
+    </w:lvl>
+    <w:lvl w:ilvl="5">
+      <w:start w:val="1"/>
+      <w:numFmt w:val="bullet"/>
+      <w:lvlText w:val="▪"/>
+      <w:lvlJc w:val="left"/>
+      <w:pPr>
+        <w:tabs>
+          <w:tab w:val="num" w:pos="2520"/>
+        </w:tabs>
+        <w:ind w:left="2520" w:hanging="360"/>
+      </w:pPr>
+      <w:rPr>
+        <w:rFonts w:ascii="OpenSymbol" w:hAnsi="OpenSymbol" w:cs="OpenSymbol" w:hint="default"/>
+      </w:rPr>
+    </w:lvl>
+    <w:lvl w:ilvl="6">
+      <w:start w:val="1"/>
+      <w:numFmt w:val="bullet"/>
+      <w:lvlText w:val=""/>
+      <w:lvlJc w:val="left"/>
+      <w:pPr>
+        <w:tabs>
+          <w:tab w:val="num" w:pos="2880"/>
+        </w:tabs>
+        <w:ind w:left="2880" w:hanging="360"/>
+      </w:pPr>
+      <w:rPr>
+        <w:rFonts w:ascii="Symbol" w:hAnsi="Symbol" w:cs="Symbol" w:hint="default"/>
+      </w:rPr>
+    </w:lvl>
+    <w:lvl w:ilvl="7">
+      <w:start w:val="1"/>
+      <w:numFmt w:val="bullet"/>
+      <w:lvlText w:val="◦"/>
+      <w:lvlJc w:val="left"/>
+      <w:pPr>
+        <w:tabs>
+          <w:tab w:val="num" w:pos="3240"/>
+        </w:tabs>
+        <w:ind w:left="3240" w:hanging="360"/>
+      </w:pPr>
+      <w:rPr>
+        <w:rFonts w:ascii="OpenSymbol" w:hAnsi="OpenSymbol" w:cs="OpenSymbol" w:hint="default"/>
+      </w:rPr>
+    </w:lvl>
+    <w:lvl w:ilvl="8">
+      <w:start w:val="1"/>
+      <w:numFmt w:val="bullet"/>
+      <w:lvlText w:val="▪"/>
+      <w:lvlJc w:val="left"/>
+      <w:pPr>
+        <w:tabs>
+          <w:tab w:val="num" w:pos="3600"/>
+        </w:tabs>
+        <w:ind w:left="3600" w:hanging="360"/>
+      </w:pPr>
+      <w:rPr>
+        <w:rFonts w:ascii="OpenSymbol" w:hAnsi="OpenSymbol" w:cs="OpenSymbol" w:hint="default"/>
+      </w:rPr>
+    </w:lvl>
+  </w:abstractNum>
+  <w:abstractNum w:abstractNumId="3">
+    <w:lvl w:ilvl="0">
+      <w:start w:val="1"/>
       <w:numFmt w:val="none"/>
       <w:suff w:val="nothing"/>
       <w:lvlText w:val=""/>
@@ -1825,6 +2668,9 @@
   </w:num>
   <w:num w:numId="2">
     <w:abstractNumId w:val="2"/>
+  </w:num>
+  <w:num w:numId="3">
+    <w:abstractNumId w:val="3"/>
   </w:num>
 </w:numbering>
 </file>

</xml_diff>